<commit_message>
another week of journal reports
</commit_message>
<xml_diff>
--- a/Journals/Report_1_12__1_19.docx
+++ b/Journals/Report_1_12__1_19.docx
@@ -146,6 +146,22 @@
         </w:rPr>
         <w:t>Step(): Updates the environment, returns observation and reward.</w:t>
       </w:r>
+      <w:r>
+        <w:rPr>
+          <w:rFonts w:ascii="Times New Roman" w:eastAsia="Times New Roman" w:hAnsi="Times New Roman" w:cs="Times New Roman"/>
+          <w:sz w:val="24"/>
+          <w:szCs w:val="24"/>
+        </w:rPr>
+        <w:t xml:space="preserve"> Since I’m running this on a real car, not a simulation, I have no control over “stepping through” </w:t>
+      </w:r>
+      <w:r>
+        <w:rPr>
+          <w:rFonts w:ascii="Times New Roman" w:eastAsia="Times New Roman" w:hAnsi="Times New Roman" w:cs="Times New Roman"/>
+          <w:sz w:val="24"/>
+          <w:szCs w:val="24"/>
+        </w:rPr>
+        <w:t xml:space="preserve">time increments reliably. Instead, I will be sampling observations and rewards at a consistent framerate.  </w:t>
+      </w:r>
     </w:p>
     <w:p>
       <w:pPr>
@@ -176,6 +192,22 @@
         </w:rPr>
         <w:t xml:space="preserve">Resets the environment to some initial state. Returns the observation and reward at that initial state. </w:t>
       </w:r>
+      <w:r>
+        <w:rPr>
+          <w:rFonts w:ascii="Times New Roman" w:eastAsia="Times New Roman" w:hAnsi="Times New Roman" w:cs="Times New Roman"/>
+          <w:sz w:val="24"/>
+          <w:szCs w:val="24"/>
+        </w:rPr>
+        <w:t xml:space="preserve">This is probably the most difficult part: I will need to figure out how to return the car to some known position on the track after I know it’s exited the track. </w:t>
+      </w:r>
+      <w:r>
+        <w:rPr>
+          <w:rFonts w:ascii="Times New Roman" w:eastAsia="Times New Roman" w:hAnsi="Times New Roman" w:cs="Times New Roman"/>
+          <w:sz w:val="24"/>
+          <w:szCs w:val="24"/>
+        </w:rPr>
+        <w:t>So, I will first need to determine a criteria to know that the car has left the track, and then be able to return it to the starting line no matter where it is.</w:t>
+      </w:r>
     </w:p>
     <w:p>
       <w:pPr>
@@ -250,7 +282,23 @@
           <w:sz w:val="24"/>
           <w:szCs w:val="24"/>
         </w:rPr>
-        <w:t>to close handles on the camera, LiDAR, and  other peripheral devices.</w:t>
+        <w:t xml:space="preserve">to close handles on the camera, LiDAR, </w:t>
+      </w:r>
+      <w:r>
+        <w:rPr>
+          <w:rFonts w:ascii="Times New Roman" w:eastAsia="Times New Roman" w:hAnsi="Times New Roman" w:cs="Times New Roman"/>
+          <w:sz w:val="24"/>
+          <w:szCs w:val="24"/>
+        </w:rPr>
+        <w:t>and other</w:t>
+      </w:r>
+      <w:r>
+        <w:rPr>
+          <w:rFonts w:ascii="Times New Roman" w:eastAsia="Times New Roman" w:hAnsi="Times New Roman" w:cs="Times New Roman"/>
+          <w:sz w:val="24"/>
+          <w:szCs w:val="24"/>
+        </w:rPr>
+        <w:t xml:space="preserve"> peripheral devices.</w:t>
       </w:r>
     </w:p>
     <w:p>
@@ -267,12 +315,217 @@
           <w:sz w:val="24"/>
           <w:szCs w:val="24"/>
         </w:rPr>
-        <w:t xml:space="preserve">Ryan presented and I wrote feedback for him on a sheet of paper. Since his was the first presentation, the whole thing after Dr. Gabor gave his critique lasted until the end of the period. I will be presenting next class. </w:t>
-      </w:r>
+        <w:t>Ryan presented and I wrote feedback for him on a sheet of paper. Since his was the first presentation, Dr. Gabor</w:t>
+      </w:r>
+      <w:r>
+        <w:rPr>
+          <w:rFonts w:ascii="Times New Roman" w:eastAsia="Times New Roman" w:hAnsi="Times New Roman" w:cs="Times New Roman"/>
+          <w:sz w:val="24"/>
+          <w:szCs w:val="24"/>
+        </w:rPr>
+        <w:t xml:space="preserve">’s critique </w:t>
+      </w:r>
+      <w:r>
+        <w:rPr>
+          <w:rFonts w:ascii="Times New Roman" w:eastAsia="Times New Roman" w:hAnsi="Times New Roman" w:cs="Times New Roman"/>
+          <w:sz w:val="24"/>
+          <w:szCs w:val="24"/>
+        </w:rPr>
+        <w:t xml:space="preserve">lasted until the end of the period. I will be presenting next class. </w:t>
+      </w:r>
+    </w:p>
+    <w:p>
+      <w:pPr>
+        <w:rPr>
+          <w:rFonts w:ascii="Times New Roman" w:eastAsia="Times New Roman" w:hAnsi="Times New Roman" w:cs="Times New Roman"/>
+          <w:b/>
+          <w:bCs/>
+          <w:sz w:val="24"/>
+          <w:szCs w:val="24"/>
+        </w:rPr>
+      </w:pPr>
+      <w:r>
+        <w:rPr>
+          <w:rFonts w:ascii="Times New Roman" w:eastAsia="Times New Roman" w:hAnsi="Times New Roman" w:cs="Times New Roman"/>
+          <w:b/>
+          <w:bCs/>
+          <w:sz w:val="24"/>
+          <w:szCs w:val="24"/>
+        </w:rPr>
+        <w:t>Wednesday, January 17</w:t>
+      </w:r>
+      <w:r>
+        <w:rPr>
+          <w:rFonts w:ascii="Times New Roman" w:eastAsia="Times New Roman" w:hAnsi="Times New Roman" w:cs="Times New Roman"/>
+          <w:b/>
+          <w:bCs/>
+          <w:sz w:val="24"/>
+          <w:szCs w:val="24"/>
+          <w:vertAlign w:val="superscript"/>
+        </w:rPr>
+        <w:t>th</w:t>
+      </w:r>
+      <w:r>
+        <w:rPr>
+          <w:rFonts w:ascii="Times New Roman" w:eastAsia="Times New Roman" w:hAnsi="Times New Roman" w:cs="Times New Roman"/>
+          <w:b/>
+          <w:bCs/>
+          <w:sz w:val="24"/>
+          <w:szCs w:val="24"/>
+        </w:rPr>
+        <w:t>, 2024</w:t>
+      </w:r>
+    </w:p>
+    <w:p>
+      <w:pPr>
+        <w:rPr>
+          <w:rFonts w:ascii="Times New Roman" w:eastAsia="Times New Roman" w:hAnsi="Times New Roman" w:cs="Times New Roman"/>
+          <w:sz w:val="24"/>
+          <w:szCs w:val="24"/>
+        </w:rPr>
+      </w:pPr>
+      <w:r>
+        <w:rPr>
+          <w:rFonts w:ascii="Times New Roman" w:eastAsia="Times New Roman" w:hAnsi="Times New Roman" w:cs="Times New Roman"/>
+          <w:sz w:val="24"/>
+          <w:szCs w:val="24"/>
+        </w:rPr>
+        <w:t xml:space="preserve">I presented my presentation. The feedback I received said that while my presentation was extremely informative, </w:t>
+      </w:r>
+      <w:r>
+        <w:rPr>
+          <w:rFonts w:ascii="Times New Roman" w:eastAsia="Times New Roman" w:hAnsi="Times New Roman" w:cs="Times New Roman"/>
+          <w:sz w:val="24"/>
+          <w:szCs w:val="24"/>
+        </w:rPr>
+        <w:t xml:space="preserve">I could have done a better job of making eye contact with the audience instead of looking at my computer. People liked that I had a table of contents, although some people found the video I embedded distracting. I also need to make sure that I clearly explain the problem, as it may be obvious to me, but that’s only because I’ve been researching the topic for months. </w:t>
+      </w:r>
+      <w:r>
+        <w:rPr>
+          <w:rFonts w:ascii="Times New Roman" w:eastAsia="Times New Roman" w:hAnsi="Times New Roman" w:cs="Times New Roman"/>
+          <w:sz w:val="24"/>
+          <w:szCs w:val="24"/>
+        </w:rPr>
+        <w:t xml:space="preserve">The audience at TJ Star will be less technically oriented than today’s audience, so I will need to account for that when working on my TJ Star presentation. </w:t>
+      </w:r>
+    </w:p>
+    <w:p>
+      <w:pPr>
+        <w:rPr>
+          <w:rFonts w:ascii="Times New Roman" w:eastAsia="Times New Roman" w:hAnsi="Times New Roman" w:cs="Times New Roman"/>
+          <w:sz w:val="24"/>
+          <w:szCs w:val="24"/>
+        </w:rPr>
+      </w:pPr>
+      <w:r>
+        <w:rPr>
+          <w:rFonts w:ascii="Times New Roman" w:eastAsia="Times New Roman" w:hAnsi="Times New Roman" w:cs="Times New Roman"/>
+          <w:sz w:val="24"/>
+          <w:szCs w:val="24"/>
+        </w:rPr>
+        <w:t xml:space="preserve">I also watched Ajit’s presentation. His fencing demonstration </w:t>
+      </w:r>
+      <w:r>
+        <w:rPr>
+          <w:rFonts w:ascii="Times New Roman" w:eastAsia="Times New Roman" w:hAnsi="Times New Roman" w:cs="Times New Roman"/>
+          <w:sz w:val="24"/>
+          <w:szCs w:val="24"/>
+        </w:rPr>
+        <w:t xml:space="preserve">tied in nicely with what he was presenting on his slides. </w:t>
+      </w:r>
+      <w:r>
+        <w:rPr>
+          <w:rFonts w:ascii="Times New Roman" w:eastAsia="Times New Roman" w:hAnsi="Times New Roman" w:cs="Times New Roman"/>
+          <w:sz w:val="24"/>
+          <w:szCs w:val="24"/>
+        </w:rPr>
+        <w:t>I liked how he provided some personal background about his experience with fencing.</w:t>
+      </w:r>
+    </w:p>
+    <w:p>
+      <w:pPr>
+        <w:ind w:left="720" w:hanging="720"/>
+        <w:rPr>
+          <w:rFonts w:ascii="Times New Roman" w:eastAsia="Times New Roman" w:hAnsi="Times New Roman" w:cs="Times New Roman"/>
+          <w:b/>
+          <w:bCs/>
+          <w:sz w:val="24"/>
+          <w:szCs w:val="24"/>
+        </w:rPr>
+      </w:pPr>
+      <w:r>
+        <w:rPr>
+          <w:rFonts w:ascii="Times New Roman" w:eastAsia="Times New Roman" w:hAnsi="Times New Roman" w:cs="Times New Roman"/>
+          <w:b/>
+          <w:bCs/>
+          <w:sz w:val="24"/>
+          <w:szCs w:val="24"/>
+        </w:rPr>
+        <w:t>Thursday, January 18</w:t>
+      </w:r>
+      <w:r>
+        <w:rPr>
+          <w:rFonts w:ascii="Times New Roman" w:eastAsia="Times New Roman" w:hAnsi="Times New Roman" w:cs="Times New Roman"/>
+          <w:b/>
+          <w:bCs/>
+          <w:sz w:val="24"/>
+          <w:szCs w:val="24"/>
+          <w:vertAlign w:val="superscript"/>
+        </w:rPr>
+        <w:t>th</w:t>
+      </w:r>
+      <w:r>
+        <w:rPr>
+          <w:rFonts w:ascii="Times New Roman" w:eastAsia="Times New Roman" w:hAnsi="Times New Roman" w:cs="Times New Roman"/>
+          <w:b/>
+          <w:bCs/>
+          <w:sz w:val="24"/>
+          <w:szCs w:val="24"/>
+        </w:rPr>
+        <w:t>, 2024</w:t>
+      </w:r>
+    </w:p>
+    <w:p>
+      <w:pPr>
+        <w:rPr>
+          <w:rFonts w:ascii="Times New Roman" w:eastAsia="Times New Roman" w:hAnsi="Times New Roman" w:cs="Times New Roman"/>
+          <w:sz w:val="24"/>
+          <w:szCs w:val="24"/>
+        </w:rPr>
+      </w:pPr>
+      <w:r>
+        <w:rPr>
+          <w:rFonts w:ascii="Times New Roman" w:eastAsia="Times New Roman" w:hAnsi="Times New Roman" w:cs="Times New Roman"/>
+          <w:sz w:val="24"/>
+          <w:szCs w:val="24"/>
+        </w:rPr>
+        <w:t>Krishnan set up the router, so it should have access to the Internet now. I will test it out tomorrow if school isn’t cancelled</w:t>
+      </w:r>
+      <w:r>
+        <w:rPr>
+          <w:rFonts w:ascii="Times New Roman" w:eastAsia="Times New Roman" w:hAnsi="Times New Roman" w:cs="Times New Roman"/>
+          <w:sz w:val="24"/>
+          <w:szCs w:val="24"/>
+        </w:rPr>
+        <w:t xml:space="preserve"> due to the snow.</w:t>
+      </w:r>
+    </w:p>
+    <w:p>
+      <w:pPr>
+        <w:rPr>
+          <w:rFonts w:ascii="Times New Roman" w:eastAsia="Times New Roman" w:hAnsi="Times New Roman" w:cs="Times New Roman"/>
+          <w:sz w:val="24"/>
+          <w:szCs w:val="24"/>
+        </w:rPr>
+      </w:pPr>
     </w:p>
     <w:sectPr>
-      <w:headerReference w:type="default" r:id="rId7"/>
-      <w:footerReference w:type="default" r:id="rId8"/>
+      <w:headerReference w:type="even" r:id="rId7"/>
+      <w:headerReference w:type="default" r:id="rId8"/>
+      <w:footerReference w:type="even" r:id="rId9"/>
+      <w:footerReference w:type="default" r:id="rId10"/>
+      <w:headerReference w:type="first" r:id="rId11"/>
+      <w:footerReference w:type="first" r:id="rId12"/>
       <w:pgSz w:w="12240" w:h="15840"/>
       <w:pgMar w:top="1440" w:right="1440" w:bottom="1440" w:left="1440" w:header="720" w:footer="720" w:gutter="0"/>
       <w:cols w:space="720"/>
@@ -315,6 +568,16 @@
 </file>
 
 <file path=word/footer1.xml><?xml version="1.0" encoding="utf-8"?>
+<w:ftr xmlns:wpc="http://schemas.microsoft.com/office/word/2010/wordprocessingCanvas" xmlns:cx="http://schemas.microsoft.com/office/drawing/2014/chartex" xmlns:cx1="http://schemas.microsoft.com/office/drawing/2015/9/8/chartex" xmlns:cx2="http://schemas.microsoft.com/office/drawing/2015/10/21/chartex" xmlns:cx3="http://schemas.microsoft.com/office/drawing/2016/5/9/chartex" xmlns:cx4="http://schemas.microsoft.com/office/drawing/2016/5/10/chartex" xmlns:cx5="http://schemas.microsoft.com/office/drawing/2016/5/11/chartex" xmlns:cx6="http://schemas.microsoft.com/office/drawing/2016/5/12/chartex" xmlns:cx7="http://schemas.microsoft.com/office/drawing/2016/5/13/chartex" xmlns:cx8="http://schemas.microsoft.com/office/drawing/2016/5/14/chartex" xmlns:mc="http://schemas.openxmlformats.org/markup-compatibility/2006" xmlns:aink="http://schemas.microsoft.com/office/drawing/2016/ink" xmlns:am3d="http://schemas.microsoft.com/office/drawing/2017/model3d" xmlns:o="urn:schemas-microsoft-com:office:office" xmlns:oel="http://schemas.microsoft.com/office/2019/extlst" xmlns:r="http://schemas.openxmlformats.org/officeDocument/2006/relationships" xmlns:m="http://schemas.openxmlformats.org/officeDocument/2006/math" xmlns:v="urn:schemas-microsoft-com:vml" xmlns:wp14="http://schemas.microsoft.com/office/word/2010/wordprocessingDrawing" xmlns:wp="http://schemas.openxmlformats.org/drawingml/2006/wordprocessingDrawing" xmlns:w10="urn:schemas-microsoft-com:office:word" xmlns:w="http://schemas.openxmlformats.org/wordprocessingml/2006/main" xmlns:w14="http://schemas.microsoft.com/office/word/2010/wordml" xmlns:w15="http://schemas.microsoft.com/office/word/2012/wordml" xmlns:w16cex="http://schemas.microsoft.com/office/word/2018/wordml/cex" xmlns:w16cid="http://schemas.microsoft.com/office/word/2016/wordml/cid" xmlns:w16="http://schemas.microsoft.com/office/word/2018/wordml" xmlns:w16sdtdh="http://schemas.microsoft.com/office/word/2020/wordml/sdtdatahash" xmlns:w16se="http://schemas.microsoft.com/office/word/2015/wordml/symex" xmlns:wpg="http://schemas.microsoft.com/office/word/2010/wordprocessingGroup" xmlns:wpi="http://schemas.microsoft.com/office/word/2010/wordprocessingInk" xmlns:wne="http://schemas.microsoft.com/office/word/2006/wordml" xmlns:wps="http://schemas.microsoft.com/office/word/2010/wordprocessingShape" mc:Ignorable="w14 w15 w16se w16cid w16 w16cex w16sdtdh wp14">
+  <w:p>
+    <w:pPr>
+      <w:pStyle w:val="Footer"/>
+    </w:pPr>
+  </w:p>
+</w:ftr>
+</file>
+
+<file path=word/footer2.xml><?xml version="1.0" encoding="utf-8"?>
 <w:ftr xmlns:wpc="http://schemas.microsoft.com/office/word/2010/wordprocessingCanvas" xmlns:cx="http://schemas.microsoft.com/office/drawing/2014/chartex" xmlns:cx1="http://schemas.microsoft.com/office/drawing/2015/9/8/chartex" xmlns:cx2="http://schemas.microsoft.com/office/drawing/2015/10/21/chartex" xmlns:cx3="http://schemas.microsoft.com/office/drawing/2016/5/9/chartex" xmlns:cx4="http://schemas.microsoft.com/office/drawing/2016/5/10/chartex" xmlns:cx5="http://schemas.microsoft.com/office/drawing/2016/5/11/chartex" xmlns:cx6="http://schemas.microsoft.com/office/drawing/2016/5/12/chartex" xmlns:cx7="http://schemas.microsoft.com/office/drawing/2016/5/13/chartex" xmlns:cx8="http://schemas.microsoft.com/office/drawing/2016/5/14/chartex" xmlns:mc="http://schemas.openxmlformats.org/markup-compatibility/2006" xmlns:aink="http://schemas.microsoft.com/office/drawing/2016/ink" xmlns:am3d="http://schemas.microsoft.com/office/drawing/2017/model3d" xmlns:o="urn:schemas-microsoft-com:office:office" xmlns:oel="http://schemas.microsoft.com/office/2019/extlst" xmlns:r="http://schemas.openxmlformats.org/officeDocument/2006/relationships" xmlns:m="http://schemas.openxmlformats.org/officeDocument/2006/math" xmlns:v="urn:schemas-microsoft-com:vml" xmlns:wp14="http://schemas.microsoft.com/office/word/2010/wordprocessingDrawing" xmlns:wp="http://schemas.openxmlformats.org/drawingml/2006/wordprocessingDrawing" xmlns:w10="urn:schemas-microsoft-com:office:word" xmlns:w="http://schemas.openxmlformats.org/wordprocessingml/2006/main" xmlns:w14="http://schemas.microsoft.com/office/word/2010/wordml" xmlns:w15="http://schemas.microsoft.com/office/word/2012/wordml" xmlns:w16cex="http://schemas.microsoft.com/office/word/2018/wordml/cex" xmlns:w16cid="http://schemas.microsoft.com/office/word/2016/wordml/cid" xmlns:w16="http://schemas.microsoft.com/office/word/2018/wordml" xmlns:w16sdtdh="http://schemas.microsoft.com/office/word/2020/wordml/sdtdatahash" xmlns:w16se="http://schemas.microsoft.com/office/word/2015/wordml/symex" xmlns:wpg="http://schemas.microsoft.com/office/word/2010/wordprocessingGroup" xmlns:wpi="http://schemas.microsoft.com/office/word/2010/wordprocessingInk" xmlns:wne="http://schemas.microsoft.com/office/word/2006/wordml" xmlns:wps="http://schemas.microsoft.com/office/word/2010/wordprocessingShape" mc:Ignorable="w14 w15 w16se w16cid w16 w16cex w16sdtdh wp14">
   <w:tbl>
     <w:tblPr>
@@ -375,6 +638,16 @@
 </w:ftr>
 </file>
 
+<file path=word/footer3.xml><?xml version="1.0" encoding="utf-8"?>
+<w:ftr xmlns:wpc="http://schemas.microsoft.com/office/word/2010/wordprocessingCanvas" xmlns:cx="http://schemas.microsoft.com/office/drawing/2014/chartex" xmlns:cx1="http://schemas.microsoft.com/office/drawing/2015/9/8/chartex" xmlns:cx2="http://schemas.microsoft.com/office/drawing/2015/10/21/chartex" xmlns:cx3="http://schemas.microsoft.com/office/drawing/2016/5/9/chartex" xmlns:cx4="http://schemas.microsoft.com/office/drawing/2016/5/10/chartex" xmlns:cx5="http://schemas.microsoft.com/office/drawing/2016/5/11/chartex" xmlns:cx6="http://schemas.microsoft.com/office/drawing/2016/5/12/chartex" xmlns:cx7="http://schemas.microsoft.com/office/drawing/2016/5/13/chartex" xmlns:cx8="http://schemas.microsoft.com/office/drawing/2016/5/14/chartex" xmlns:mc="http://schemas.openxmlformats.org/markup-compatibility/2006" xmlns:aink="http://schemas.microsoft.com/office/drawing/2016/ink" xmlns:am3d="http://schemas.microsoft.com/office/drawing/2017/model3d" xmlns:o="urn:schemas-microsoft-com:office:office" xmlns:oel="http://schemas.microsoft.com/office/2019/extlst" xmlns:r="http://schemas.openxmlformats.org/officeDocument/2006/relationships" xmlns:m="http://schemas.openxmlformats.org/officeDocument/2006/math" xmlns:v="urn:schemas-microsoft-com:vml" xmlns:wp14="http://schemas.microsoft.com/office/word/2010/wordprocessingDrawing" xmlns:wp="http://schemas.openxmlformats.org/drawingml/2006/wordprocessingDrawing" xmlns:w10="urn:schemas-microsoft-com:office:word" xmlns:w="http://schemas.openxmlformats.org/wordprocessingml/2006/main" xmlns:w14="http://schemas.microsoft.com/office/word/2010/wordml" xmlns:w15="http://schemas.microsoft.com/office/word/2012/wordml" xmlns:w16cex="http://schemas.microsoft.com/office/word/2018/wordml/cex" xmlns:w16cid="http://schemas.microsoft.com/office/word/2016/wordml/cid" xmlns:w16="http://schemas.microsoft.com/office/word/2018/wordml" xmlns:w16sdtdh="http://schemas.microsoft.com/office/word/2020/wordml/sdtdatahash" xmlns:w16se="http://schemas.microsoft.com/office/word/2015/wordml/symex" xmlns:wpg="http://schemas.microsoft.com/office/word/2010/wordprocessingGroup" xmlns:wpi="http://schemas.microsoft.com/office/word/2010/wordprocessingInk" xmlns:wne="http://schemas.microsoft.com/office/word/2006/wordml" xmlns:wps="http://schemas.microsoft.com/office/word/2010/wordprocessingShape" mc:Ignorable="w14 w15 w16se w16cid w16 w16cex w16sdtdh wp14">
+  <w:p>
+    <w:pPr>
+      <w:pStyle w:val="Footer"/>
+    </w:pPr>
+  </w:p>
+</w:ftr>
+</file>
+
 <file path=word/footnotes.xml><?xml version="1.0" encoding="utf-8"?>
 <w:footnotes xmlns:wpc="http://schemas.microsoft.com/office/word/2010/wordprocessingCanvas" xmlns:cx="http://schemas.microsoft.com/office/drawing/2014/chartex" xmlns:cx1="http://schemas.microsoft.com/office/drawing/2015/9/8/chartex" xmlns:cx2="http://schemas.microsoft.com/office/drawing/2015/10/21/chartex" xmlns:cx3="http://schemas.microsoft.com/office/drawing/2016/5/9/chartex" xmlns:cx4="http://schemas.microsoft.com/office/drawing/2016/5/10/chartex" xmlns:cx5="http://schemas.microsoft.com/office/drawing/2016/5/11/chartex" xmlns:cx6="http://schemas.microsoft.com/office/drawing/2016/5/12/chartex" xmlns:cx7="http://schemas.microsoft.com/office/drawing/2016/5/13/chartex" xmlns:cx8="http://schemas.microsoft.com/office/drawing/2016/5/14/chartex" xmlns:mc="http://schemas.openxmlformats.org/markup-compatibility/2006" xmlns:aink="http://schemas.microsoft.com/office/drawing/2016/ink" xmlns:am3d="http://schemas.microsoft.com/office/drawing/2017/model3d" xmlns:o="urn:schemas-microsoft-com:office:office" xmlns:oel="http://schemas.microsoft.com/office/2019/extlst" xmlns:r="http://schemas.openxmlformats.org/officeDocument/2006/relationships" xmlns:m="http://schemas.openxmlformats.org/officeDocument/2006/math" xmlns:v="urn:schemas-microsoft-com:vml" xmlns:wp14="http://schemas.microsoft.com/office/word/2010/wordprocessingDrawing" xmlns:wp="http://schemas.openxmlformats.org/drawingml/2006/wordprocessingDrawing" xmlns:w10="urn:schemas-microsoft-com:office:word" xmlns:w="http://schemas.openxmlformats.org/wordprocessingml/2006/main" xmlns:w14="http://schemas.microsoft.com/office/word/2010/wordml" xmlns:w15="http://schemas.microsoft.com/office/word/2012/wordml" xmlns:w16cex="http://schemas.microsoft.com/office/word/2018/wordml/cex" xmlns:w16cid="http://schemas.microsoft.com/office/word/2016/wordml/cid" xmlns:w16="http://schemas.microsoft.com/office/word/2018/wordml" xmlns:w16sdtdh="http://schemas.microsoft.com/office/word/2020/wordml/sdtdatahash" xmlns:w16se="http://schemas.microsoft.com/office/word/2015/wordml/symex" xmlns:wpg="http://schemas.microsoft.com/office/word/2010/wordprocessingGroup" xmlns:wpi="http://schemas.microsoft.com/office/word/2010/wordprocessingInk" xmlns:wne="http://schemas.microsoft.com/office/word/2006/wordml" xmlns:wps="http://schemas.microsoft.com/office/word/2010/wordprocessingShape" mc:Ignorable="w14 w15 w16se w16cid w16 w16cex w16sdtdh wp14">
   <w:footnote w:type="separator" w:id="-1">
@@ -408,6 +681,16 @@
 </file>
 
 <file path=word/header1.xml><?xml version="1.0" encoding="utf-8"?>
+<w:hdr xmlns:wpc="http://schemas.microsoft.com/office/word/2010/wordprocessingCanvas" xmlns:cx="http://schemas.microsoft.com/office/drawing/2014/chartex" xmlns:cx1="http://schemas.microsoft.com/office/drawing/2015/9/8/chartex" xmlns:cx2="http://schemas.microsoft.com/office/drawing/2015/10/21/chartex" xmlns:cx3="http://schemas.microsoft.com/office/drawing/2016/5/9/chartex" xmlns:cx4="http://schemas.microsoft.com/office/drawing/2016/5/10/chartex" xmlns:cx5="http://schemas.microsoft.com/office/drawing/2016/5/11/chartex" xmlns:cx6="http://schemas.microsoft.com/office/drawing/2016/5/12/chartex" xmlns:cx7="http://schemas.microsoft.com/office/drawing/2016/5/13/chartex" xmlns:cx8="http://schemas.microsoft.com/office/drawing/2016/5/14/chartex" xmlns:mc="http://schemas.openxmlformats.org/markup-compatibility/2006" xmlns:aink="http://schemas.microsoft.com/office/drawing/2016/ink" xmlns:am3d="http://schemas.microsoft.com/office/drawing/2017/model3d" xmlns:o="urn:schemas-microsoft-com:office:office" xmlns:oel="http://schemas.microsoft.com/office/2019/extlst" xmlns:r="http://schemas.openxmlformats.org/officeDocument/2006/relationships" xmlns:m="http://schemas.openxmlformats.org/officeDocument/2006/math" xmlns:v="urn:schemas-microsoft-com:vml" xmlns:wp14="http://schemas.microsoft.com/office/word/2010/wordprocessingDrawing" xmlns:wp="http://schemas.openxmlformats.org/drawingml/2006/wordprocessingDrawing" xmlns:w10="urn:schemas-microsoft-com:office:word" xmlns:w="http://schemas.openxmlformats.org/wordprocessingml/2006/main" xmlns:w14="http://schemas.microsoft.com/office/word/2010/wordml" xmlns:w15="http://schemas.microsoft.com/office/word/2012/wordml" xmlns:w16cex="http://schemas.microsoft.com/office/word/2018/wordml/cex" xmlns:w16cid="http://schemas.microsoft.com/office/word/2016/wordml/cid" xmlns:w16="http://schemas.microsoft.com/office/word/2018/wordml" xmlns:w16sdtdh="http://schemas.microsoft.com/office/word/2020/wordml/sdtdatahash" xmlns:w16se="http://schemas.microsoft.com/office/word/2015/wordml/symex" xmlns:wpg="http://schemas.microsoft.com/office/word/2010/wordprocessingGroup" xmlns:wpi="http://schemas.microsoft.com/office/word/2010/wordprocessingInk" xmlns:wne="http://schemas.microsoft.com/office/word/2006/wordml" xmlns:wps="http://schemas.microsoft.com/office/word/2010/wordprocessingShape" mc:Ignorable="w14 w15 w16se w16cid w16 w16cex w16sdtdh wp14">
+  <w:p>
+    <w:pPr>
+      <w:pStyle w:val="Header"/>
+    </w:pPr>
+  </w:p>
+</w:hdr>
+</file>
+
+<file path=word/header2.xml><?xml version="1.0" encoding="utf-8"?>
 <w:hdr xmlns:wpc="http://schemas.microsoft.com/office/word/2010/wordprocessingCanvas" xmlns:cx="http://schemas.microsoft.com/office/drawing/2014/chartex" xmlns:cx1="http://schemas.microsoft.com/office/drawing/2015/9/8/chartex" xmlns:cx2="http://schemas.microsoft.com/office/drawing/2015/10/21/chartex" xmlns:cx3="http://schemas.microsoft.com/office/drawing/2016/5/9/chartex" xmlns:cx4="http://schemas.microsoft.com/office/drawing/2016/5/10/chartex" xmlns:cx5="http://schemas.microsoft.com/office/drawing/2016/5/11/chartex" xmlns:cx6="http://schemas.microsoft.com/office/drawing/2016/5/12/chartex" xmlns:cx7="http://schemas.microsoft.com/office/drawing/2016/5/13/chartex" xmlns:cx8="http://schemas.microsoft.com/office/drawing/2016/5/14/chartex" xmlns:mc="http://schemas.openxmlformats.org/markup-compatibility/2006" xmlns:aink="http://schemas.microsoft.com/office/drawing/2016/ink" xmlns:am3d="http://schemas.microsoft.com/office/drawing/2017/model3d" xmlns:o="urn:schemas-microsoft-com:office:office" xmlns:oel="http://schemas.microsoft.com/office/2019/extlst" xmlns:r="http://schemas.openxmlformats.org/officeDocument/2006/relationships" xmlns:m="http://schemas.openxmlformats.org/officeDocument/2006/math" xmlns:v="urn:schemas-microsoft-com:vml" xmlns:wp14="http://schemas.microsoft.com/office/word/2010/wordprocessingDrawing" xmlns:wp="http://schemas.openxmlformats.org/drawingml/2006/wordprocessingDrawing" xmlns:w10="urn:schemas-microsoft-com:office:word" xmlns:w="http://schemas.openxmlformats.org/wordprocessingml/2006/main" xmlns:w14="http://schemas.microsoft.com/office/word/2010/wordml" xmlns:w15="http://schemas.microsoft.com/office/word/2012/wordml" xmlns:w16cex="http://schemas.microsoft.com/office/word/2018/wordml/cex" xmlns:w16cid="http://schemas.microsoft.com/office/word/2016/wordml/cid" xmlns:w16="http://schemas.microsoft.com/office/word/2018/wordml" xmlns:w16sdtdh="http://schemas.microsoft.com/office/word/2020/wordml/sdtdatahash" xmlns:w16se="http://schemas.microsoft.com/office/word/2015/wordml/symex" xmlns:wpg="http://schemas.microsoft.com/office/word/2010/wordprocessingGroup" xmlns:wpi="http://schemas.microsoft.com/office/word/2010/wordprocessingInk" xmlns:wne="http://schemas.microsoft.com/office/word/2006/wordml" xmlns:wps="http://schemas.microsoft.com/office/word/2010/wordprocessingShape" mc:Ignorable="w14 w15 w16se w16cid w16 w16cex w16sdtdh wp14">
   <w:p>
     <w:pPr>
@@ -464,7 +747,15 @@
         <w:sz w:val="24"/>
         <w:szCs w:val="24"/>
       </w:rPr>
-      <w:t>, 2023</w:t>
+      <w:t>, 202</w:t>
+    </w:r>
+    <w:r>
+      <w:rPr>
+        <w:rFonts w:ascii="Times New Roman" w:hAnsi="Times New Roman" w:cs="Times New Roman"/>
+        <w:sz w:val="24"/>
+        <w:szCs w:val="24"/>
+      </w:rPr>
+      <w:t>4</w:t>
     </w:r>
   </w:p>
   <w:p>
@@ -499,6 +790,16 @@
       </w:rPr>
       <w:t>8</w:t>
     </w:r>
+  </w:p>
+</w:hdr>
+</file>
+
+<file path=word/header3.xml><?xml version="1.0" encoding="utf-8"?>
+<w:hdr xmlns:wpc="http://schemas.microsoft.com/office/word/2010/wordprocessingCanvas" xmlns:cx="http://schemas.microsoft.com/office/drawing/2014/chartex" xmlns:cx1="http://schemas.microsoft.com/office/drawing/2015/9/8/chartex" xmlns:cx2="http://schemas.microsoft.com/office/drawing/2015/10/21/chartex" xmlns:cx3="http://schemas.microsoft.com/office/drawing/2016/5/9/chartex" xmlns:cx4="http://schemas.microsoft.com/office/drawing/2016/5/10/chartex" xmlns:cx5="http://schemas.microsoft.com/office/drawing/2016/5/11/chartex" xmlns:cx6="http://schemas.microsoft.com/office/drawing/2016/5/12/chartex" xmlns:cx7="http://schemas.microsoft.com/office/drawing/2016/5/13/chartex" xmlns:cx8="http://schemas.microsoft.com/office/drawing/2016/5/14/chartex" xmlns:mc="http://schemas.openxmlformats.org/markup-compatibility/2006" xmlns:aink="http://schemas.microsoft.com/office/drawing/2016/ink" xmlns:am3d="http://schemas.microsoft.com/office/drawing/2017/model3d" xmlns:o="urn:schemas-microsoft-com:office:office" xmlns:oel="http://schemas.microsoft.com/office/2019/extlst" xmlns:r="http://schemas.openxmlformats.org/officeDocument/2006/relationships" xmlns:m="http://schemas.openxmlformats.org/officeDocument/2006/math" xmlns:v="urn:schemas-microsoft-com:vml" xmlns:wp14="http://schemas.microsoft.com/office/word/2010/wordprocessingDrawing" xmlns:wp="http://schemas.openxmlformats.org/drawingml/2006/wordprocessingDrawing" xmlns:w10="urn:schemas-microsoft-com:office:word" xmlns:w="http://schemas.openxmlformats.org/wordprocessingml/2006/main" xmlns:w14="http://schemas.microsoft.com/office/word/2010/wordml" xmlns:w15="http://schemas.microsoft.com/office/word/2012/wordml" xmlns:w16cex="http://schemas.microsoft.com/office/word/2018/wordml/cex" xmlns:w16cid="http://schemas.microsoft.com/office/word/2016/wordml/cid" xmlns:w16="http://schemas.microsoft.com/office/word/2018/wordml" xmlns:w16sdtdh="http://schemas.microsoft.com/office/word/2020/wordml/sdtdatahash" xmlns:w16se="http://schemas.microsoft.com/office/word/2015/wordml/symex" xmlns:wpg="http://schemas.microsoft.com/office/word/2010/wordprocessingGroup" xmlns:wpi="http://schemas.microsoft.com/office/word/2010/wordprocessingInk" xmlns:wne="http://schemas.microsoft.com/office/word/2006/wordml" xmlns:wps="http://schemas.microsoft.com/office/word/2010/wordprocessingShape" mc:Ignorable="w14 w15 w16se w16cid w16 w16cex w16sdtdh wp14">
+  <w:p>
+    <w:pPr>
+      <w:pStyle w:val="Header"/>
+    </w:pPr>
   </w:p>
 </w:hdr>
 </file>

</xml_diff>